<commit_message>
added language identifier and updated traffic signal .docx file
</commit_message>
<xml_diff>
--- a/Traffic signal management/Traffic signal management.docx
+++ b/Traffic signal management/Traffic signal management.docx
@@ -767,6 +767,144 @@
       <w:pPr>
         <w:jc w:val="both"/>
         <w:rPr>
+          <w:rFonts w:asciiTheme="majorHAnsi" w:hAnsiTheme="majorHAnsi" w:cstheme="majorHAnsi"/>
+          <w:sz w:val="28"/>
+          <w:szCs w:val="28"/>
+          <w:lang w:val="en-US"/>
+        </w:rPr>
+      </w:pPr>
+    </w:p>
+    <w:p>
+      <w:pPr>
+        <w:jc w:val="both"/>
+        <w:rPr>
+          <w:rFonts w:ascii="Century Gothic" w:hAnsi="Century Gothic" w:cstheme="majorHAnsi"/>
+          <w:b/>
+          <w:bCs/>
+          <w:sz w:val="32"/>
+          <w:szCs w:val="32"/>
+          <w:lang w:val="en-US"/>
+        </w:rPr>
+      </w:pPr>
+      <w:r>
+        <w:rPr>
+          <w:rFonts w:ascii="Century Gothic" w:hAnsi="Century Gothic" w:cstheme="majorHAnsi"/>
+          <w:b/>
+          <w:bCs/>
+          <w:sz w:val="32"/>
+          <w:szCs w:val="32"/>
+          <w:lang w:val="en-US"/>
+        </w:rPr>
+        <w:t xml:space="preserve">Transition </w:t>
+      </w:r>
+      <w:proofErr w:type="gramStart"/>
+      <w:r>
+        <w:rPr>
+          <w:rFonts w:ascii="Century Gothic" w:hAnsi="Century Gothic" w:cstheme="majorHAnsi"/>
+          <w:b/>
+          <w:bCs/>
+          <w:sz w:val="32"/>
+          <w:szCs w:val="32"/>
+          <w:lang w:val="en-US"/>
+        </w:rPr>
+        <w:t>Graph(</w:t>
+      </w:r>
+      <w:proofErr w:type="gramEnd"/>
+      <w:r>
+        <w:rPr>
+          <w:rFonts w:ascii="Century Gothic" w:hAnsi="Century Gothic" w:cstheme="majorHAnsi"/>
+          <w:b/>
+          <w:bCs/>
+          <w:sz w:val="32"/>
+          <w:szCs w:val="32"/>
+          <w:lang w:val="en-US"/>
+        </w:rPr>
+        <w:t>TG):</w:t>
+      </w:r>
+    </w:p>
+    <w:p>
+      <w:pPr>
+        <w:jc w:val="both"/>
+        <w:rPr>
+          <w:rFonts w:ascii="Century Gothic" w:hAnsi="Century Gothic" w:cstheme="majorHAnsi"/>
+          <w:b/>
+          <w:bCs/>
+          <w:sz w:val="32"/>
+          <w:szCs w:val="32"/>
+          <w:lang w:val="en-US"/>
+        </w:rPr>
+      </w:pPr>
+    </w:p>
+    <w:p>
+      <w:pPr>
+        <w:jc w:val="center"/>
+        <w:rPr>
+          <w:rFonts w:ascii="Century Gothic" w:hAnsi="Century Gothic" w:cstheme="majorHAnsi"/>
+          <w:b/>
+          <w:bCs/>
+          <w:sz w:val="32"/>
+          <w:szCs w:val="32"/>
+          <w:lang w:val="en-US"/>
+        </w:rPr>
+      </w:pPr>
+      <w:r>
+        <w:rPr>
+          <w:rFonts w:ascii="Century Gothic" w:hAnsi="Century Gothic" w:cstheme="majorHAnsi"/>
+          <w:b/>
+          <w:bCs/>
+          <w:noProof/>
+          <w:sz w:val="32"/>
+          <w:szCs w:val="32"/>
+          <w:lang w:val="en-US"/>
+        </w:rPr>
+        <w:drawing>
+          <wp:inline distT="0" distB="0" distL="0" distR="0" wp14:anchorId="4CF7EF59" wp14:editId="05B9DD80">
+            <wp:extent cx="4858349" cy="2343150"/>
+            <wp:effectExtent l="0" t="0" r="0" b="0"/>
+            <wp:docPr id="911657216" name="Picture 7"/>
+            <wp:cNvGraphicFramePr>
+              <a:graphicFrameLocks xmlns:a="http://schemas.openxmlformats.org/drawingml/2006/main" noChangeAspect="1"/>
+            </wp:cNvGraphicFramePr>
+            <a:graphic xmlns:a="http://schemas.openxmlformats.org/drawingml/2006/main">
+              <a:graphicData uri="http://schemas.openxmlformats.org/drawingml/2006/picture">
+                <pic:pic xmlns:pic="http://schemas.openxmlformats.org/drawingml/2006/picture">
+                  <pic:nvPicPr>
+                    <pic:cNvPr id="911657216" name="Picture 911657216"/>
+                    <pic:cNvPicPr/>
+                  </pic:nvPicPr>
+                  <pic:blipFill rotWithShape="1">
+                    <a:blip r:embed="rId6"/>
+                    <a:srcRect t="7479" r="1451" b="21223"/>
+                    <a:stretch/>
+                  </pic:blipFill>
+                  <pic:spPr bwMode="auto">
+                    <a:xfrm>
+                      <a:off x="0" y="0"/>
+                      <a:ext cx="4867334" cy="2347483"/>
+                    </a:xfrm>
+                    <a:prstGeom prst="rect">
+                      <a:avLst/>
+                    </a:prstGeom>
+                    <a:ln>
+                      <a:noFill/>
+                    </a:ln>
+                    <a:extLst>
+                      <a:ext uri="{53640926-AAD7-44D8-BBD7-CCE9431645EC}">
+                        <a14:shadowObscured xmlns:a14="http://schemas.microsoft.com/office/drawing/2010/main"/>
+                      </a:ext>
+                    </a:extLst>
+                  </pic:spPr>
+                </pic:pic>
+              </a:graphicData>
+            </a:graphic>
+          </wp:inline>
+        </w:drawing>
+      </w:r>
+    </w:p>
+    <w:p>
+      <w:pPr>
+        <w:jc w:val="both"/>
+        <w:rPr>
           <w:rFonts w:ascii="Century Gothic" w:hAnsi="Century Gothic" w:cstheme="majorHAnsi"/>
           <w:sz w:val="32"/>
           <w:szCs w:val="32"/>
@@ -1026,6 +1164,16 @@
       <w:pPr>
         <w:jc w:val="both"/>
         <w:rPr>
+          <w:rFonts w:asciiTheme="majorHAnsi" w:hAnsiTheme="majorHAnsi" w:cstheme="majorHAnsi"/>
+          <w:sz w:val="28"/>
+          <w:szCs w:val="28"/>
+        </w:rPr>
+      </w:pPr>
+    </w:p>
+    <w:p>
+      <w:pPr>
+        <w:jc w:val="both"/>
+        <w:rPr>
           <w:rFonts w:ascii="Century Gothic" w:hAnsi="Century Gothic" w:cstheme="majorHAnsi"/>
           <w:b/>
           <w:bCs/>
@@ -1043,7 +1191,6 @@
           <w:szCs w:val="32"/>
           <w:lang w:val="en-US"/>
         </w:rPr>
-        <w:lastRenderedPageBreak/>
         <w:t>Code:</w:t>
       </w:r>
     </w:p>
@@ -1070,9 +1217,9 @@
           <w:lang w:val="en-US"/>
         </w:rPr>
         <w:drawing>
-          <wp:inline distT="0" distB="0" distL="0" distR="0" wp14:anchorId="32EF5CE7" wp14:editId="76FD4F27">
-            <wp:extent cx="3096292" cy="3790950"/>
-            <wp:effectExtent l="0" t="0" r="8890" b="0"/>
+          <wp:inline distT="0" distB="0" distL="0" distR="0" wp14:anchorId="32EF5CE7" wp14:editId="6593CD0D">
+            <wp:extent cx="3368579" cy="4124325"/>
+            <wp:effectExtent l="0" t="0" r="3810" b="0"/>
             <wp:docPr id="1381984161" name="Picture 5"/>
             <wp:cNvGraphicFramePr>
               <a:graphicFrameLocks xmlns:a="http://schemas.openxmlformats.org/drawingml/2006/main" noChangeAspect="1"/>
@@ -1082,78 +1229,6 @@
                 <pic:pic xmlns:pic="http://schemas.openxmlformats.org/drawingml/2006/picture">
                   <pic:nvPicPr>
                     <pic:cNvPr id="1381984161" name="Picture 1381984161"/>
-                    <pic:cNvPicPr/>
-                  </pic:nvPicPr>
-                  <pic:blipFill>
-                    <a:blip r:embed="rId6" cstate="print">
-                      <a:extLst>
-                        <a:ext uri="{28A0092B-C50C-407E-A947-70E740481C1C}">
-                          <a14:useLocalDpi xmlns:a14="http://schemas.microsoft.com/office/drawing/2010/main" val="0"/>
-                        </a:ext>
-                      </a:extLst>
-                    </a:blip>
-                    <a:stretch>
-                      <a:fillRect/>
-                    </a:stretch>
-                  </pic:blipFill>
-                  <pic:spPr>
-                    <a:xfrm>
-                      <a:off x="0" y="0"/>
-                      <a:ext cx="3114569" cy="3813328"/>
-                    </a:xfrm>
-                    <a:prstGeom prst="rect">
-                      <a:avLst/>
-                    </a:prstGeom>
-                  </pic:spPr>
-                </pic:pic>
-              </a:graphicData>
-            </a:graphic>
-          </wp:inline>
-        </w:drawing>
-      </w:r>
-    </w:p>
-    <w:p>
-      <w:pPr>
-        <w:jc w:val="both"/>
-        <w:rPr>
-          <w:rFonts w:asciiTheme="majorHAnsi" w:hAnsiTheme="majorHAnsi" w:cstheme="majorHAnsi"/>
-          <w:sz w:val="28"/>
-          <w:szCs w:val="28"/>
-          <w:lang w:val="en-US"/>
-        </w:rPr>
-      </w:pPr>
-    </w:p>
-    <w:p>
-      <w:pPr>
-        <w:jc w:val="center"/>
-        <w:rPr>
-          <w:rFonts w:asciiTheme="majorHAnsi" w:hAnsiTheme="majorHAnsi" w:cstheme="majorHAnsi"/>
-          <w:sz w:val="28"/>
-          <w:szCs w:val="28"/>
-          <w:lang w:val="en-US"/>
-        </w:rPr>
-      </w:pPr>
-      <w:r>
-        <w:rPr>
-          <w:rFonts w:asciiTheme="majorHAnsi" w:hAnsiTheme="majorHAnsi" w:cstheme="majorHAnsi"/>
-          <w:noProof/>
-          <w:sz w:val="28"/>
-          <w:szCs w:val="28"/>
-          <w:lang w:val="en-US"/>
-        </w:rPr>
-        <w:drawing>
-          <wp:inline distT="0" distB="0" distL="0" distR="0" wp14:anchorId="6C3954FB" wp14:editId="015362AE">
-            <wp:extent cx="3143250" cy="4155249"/>
-            <wp:effectExtent l="0" t="0" r="0" b="0"/>
-            <wp:docPr id="771290212" name="Picture 6"/>
-            <wp:cNvGraphicFramePr>
-              <a:graphicFrameLocks xmlns:a="http://schemas.openxmlformats.org/drawingml/2006/main" noChangeAspect="1"/>
-            </wp:cNvGraphicFramePr>
-            <a:graphic xmlns:a="http://schemas.openxmlformats.org/drawingml/2006/main">
-              <a:graphicData uri="http://schemas.openxmlformats.org/drawingml/2006/picture">
-                <pic:pic xmlns:pic="http://schemas.openxmlformats.org/drawingml/2006/picture">
-                  <pic:nvPicPr>
-                    <pic:cNvPr id="771290212" name="Picture 771290212"/>
                     <pic:cNvPicPr/>
                   </pic:nvPicPr>
                   <pic:blipFill>
@@ -1171,7 +1246,80 @@
                   <pic:spPr>
                     <a:xfrm>
                       <a:off x="0" y="0"/>
-                      <a:ext cx="3154342" cy="4169913"/>
+                      <a:ext cx="3392531" cy="4153650"/>
+                    </a:xfrm>
+                    <a:prstGeom prst="rect">
+                      <a:avLst/>
+                    </a:prstGeom>
+                  </pic:spPr>
+                </pic:pic>
+              </a:graphicData>
+            </a:graphic>
+          </wp:inline>
+        </w:drawing>
+      </w:r>
+    </w:p>
+    <w:p>
+      <w:pPr>
+        <w:jc w:val="both"/>
+        <w:rPr>
+          <w:rFonts w:asciiTheme="majorHAnsi" w:hAnsiTheme="majorHAnsi" w:cstheme="majorHAnsi"/>
+          <w:sz w:val="28"/>
+          <w:szCs w:val="28"/>
+          <w:lang w:val="en-US"/>
+        </w:rPr>
+      </w:pPr>
+    </w:p>
+    <w:p>
+      <w:pPr>
+        <w:jc w:val="center"/>
+        <w:rPr>
+          <w:rFonts w:asciiTheme="majorHAnsi" w:hAnsiTheme="majorHAnsi" w:cstheme="majorHAnsi"/>
+          <w:sz w:val="28"/>
+          <w:szCs w:val="28"/>
+          <w:lang w:val="en-US"/>
+        </w:rPr>
+      </w:pPr>
+      <w:r>
+        <w:rPr>
+          <w:rFonts w:asciiTheme="majorHAnsi" w:hAnsiTheme="majorHAnsi" w:cstheme="majorHAnsi"/>
+          <w:noProof/>
+          <w:sz w:val="28"/>
+          <w:szCs w:val="28"/>
+          <w:lang w:val="en-US"/>
+        </w:rPr>
+        <w:lastRenderedPageBreak/>
+        <w:drawing>
+          <wp:inline distT="0" distB="0" distL="0" distR="0" wp14:anchorId="6C3954FB" wp14:editId="753BE96A">
+            <wp:extent cx="3438525" cy="4545591"/>
+            <wp:effectExtent l="0" t="0" r="0" b="7620"/>
+            <wp:docPr id="771290212" name="Picture 6"/>
+            <wp:cNvGraphicFramePr>
+              <a:graphicFrameLocks xmlns:a="http://schemas.openxmlformats.org/drawingml/2006/main" noChangeAspect="1"/>
+            </wp:cNvGraphicFramePr>
+            <a:graphic xmlns:a="http://schemas.openxmlformats.org/drawingml/2006/main">
+              <a:graphicData uri="http://schemas.openxmlformats.org/drawingml/2006/picture">
+                <pic:pic xmlns:pic="http://schemas.openxmlformats.org/drawingml/2006/picture">
+                  <pic:nvPicPr>
+                    <pic:cNvPr id="771290212" name="Picture 771290212"/>
+                    <pic:cNvPicPr/>
+                  </pic:nvPicPr>
+                  <pic:blipFill>
+                    <a:blip r:embed="rId8" cstate="print">
+                      <a:extLst>
+                        <a:ext uri="{28A0092B-C50C-407E-A947-70E740481C1C}">
+                          <a14:useLocalDpi xmlns:a14="http://schemas.microsoft.com/office/drawing/2010/main" val="0"/>
+                        </a:ext>
+                      </a:extLst>
+                    </a:blip>
+                    <a:stretch>
+                      <a:fillRect/>
+                    </a:stretch>
+                  </pic:blipFill>
+                  <pic:spPr>
+                    <a:xfrm>
+                      <a:off x="0" y="0"/>
+                      <a:ext cx="3456593" cy="4569476"/>
                     </a:xfrm>
                     <a:prstGeom prst="rect">
                       <a:avLst/>

</xml_diff>

<commit_message>
Added langage identifier and updated .docx files
</commit_message>
<xml_diff>
--- a/Traffic signal management/Traffic signal management.docx
+++ b/Traffic signal management/Traffic signal management.docx
@@ -21,7 +21,37 @@
           <w:szCs w:val="36"/>
           <w:lang w:val="en-US"/>
         </w:rPr>
-        <w:t>Subject-based project</w:t>
+        <w:t>S</w:t>
+      </w:r>
+      <w:r>
+        <w:rPr>
+          <w:b/>
+          <w:bCs/>
+          <w:sz w:val="36"/>
+          <w:szCs w:val="36"/>
+          <w:lang w:val="en-US"/>
+        </w:rPr>
+        <w:t>emester</w:t>
+      </w:r>
+      <w:r>
+        <w:rPr>
+          <w:b/>
+          <w:bCs/>
+          <w:sz w:val="36"/>
+          <w:szCs w:val="36"/>
+          <w:lang w:val="en-US"/>
+        </w:rPr>
+        <w:t xml:space="preserve"> project</w:t>
+      </w:r>
+      <w:r>
+        <w:rPr>
+          <w:b/>
+          <w:bCs/>
+          <w:sz w:val="36"/>
+          <w:szCs w:val="36"/>
+          <w:lang w:val="en-US"/>
+        </w:rPr>
+        <w:t xml:space="preserve"> report</w:t>
       </w:r>
     </w:p>
     <w:p>
@@ -86,6 +116,8 @@
         <w:ind w:left="720" w:firstLine="720"/>
         <w:jc w:val="both"/>
         <w:rPr>
+          <w:b/>
+          <w:bCs/>
           <w:sz w:val="32"/>
           <w:szCs w:val="32"/>
           <w:lang w:val="en-US"/>
@@ -93,10 +125,12 @@
       </w:pPr>
       <w:r>
         <w:rPr>
+          <w:b/>
+          <w:bCs/>
           <w:sz w:val="32"/>
           <w:szCs w:val="32"/>
         </w:rPr>
-        <w:t>Traffic Light Time Management System using DFA</w:t>
+        <w:t xml:space="preserve">Traffic Light Time Management System </w:t>
       </w:r>
     </w:p>
     <w:p>
@@ -538,7 +572,24 @@
           <w:sz w:val="28"/>
           <w:szCs w:val="28"/>
         </w:rPr>
-        <w:t>Each state transition occurs after a fixed timer expires.</w:t>
+        <w:t>Each</w:t>
+      </w:r>
+      <w:r>
+        <w:rPr>
+          <w:rFonts w:asciiTheme="majorHAnsi" w:hAnsiTheme="majorHAnsi" w:cstheme="majorHAnsi"/>
+          <w:sz w:val="28"/>
+          <w:szCs w:val="28"/>
+          <w:lang w:val="en-US"/>
+        </w:rPr>
+        <w:t xml:space="preserve"> </w:t>
+      </w:r>
+      <w:r>
+        <w:rPr>
+          <w:rFonts w:asciiTheme="majorHAnsi" w:hAnsiTheme="majorHAnsi" w:cstheme="majorHAnsi"/>
+          <w:sz w:val="28"/>
+          <w:szCs w:val="28"/>
+        </w:rPr>
+        <w:t>state transition occurs after a fixed timer expires.</w:t>
       </w:r>
       <w:r>
         <w:rPr>
@@ -557,6 +608,7 @@
           <w:rFonts w:asciiTheme="majorHAnsi" w:hAnsiTheme="majorHAnsi" w:cstheme="majorHAnsi"/>
           <w:sz w:val="28"/>
           <w:szCs w:val="28"/>
+          <w:lang w:val="en-US"/>
         </w:rPr>
       </w:pPr>
       <w:r>
@@ -577,50 +629,22 @@
           <w:rFonts w:asciiTheme="majorHAnsi" w:hAnsiTheme="majorHAnsi" w:cstheme="majorHAnsi"/>
           <w:sz w:val="28"/>
           <w:szCs w:val="28"/>
-        </w:rPr>
-      </w:pPr>
-      <w:r>
-        <w:rPr>
-          <w:rFonts w:asciiTheme="majorHAnsi" w:hAnsiTheme="majorHAnsi" w:cstheme="majorHAnsi"/>
-          <w:sz w:val="28"/>
-          <w:szCs w:val="28"/>
-        </w:rPr>
-        <w:t>There is no external input from drivers; the system works on timer signals internally.</w:t>
-      </w:r>
-    </w:p>
-    <w:p>
-      <w:pPr>
-        <w:jc w:val="both"/>
-        <w:rPr>
-          <w:rFonts w:asciiTheme="majorHAnsi" w:hAnsiTheme="majorHAnsi" w:cstheme="majorHAnsi"/>
-          <w:sz w:val="28"/>
-          <w:szCs w:val="28"/>
-          <w:lang w:val="en-US"/>
-        </w:rPr>
-      </w:pPr>
-      <w:r>
-        <w:rPr>
-          <w:rFonts w:asciiTheme="majorHAnsi" w:hAnsiTheme="majorHAnsi" w:cstheme="majorHAnsi"/>
-          <w:sz w:val="28"/>
-          <w:szCs w:val="28"/>
-        </w:rPr>
-        <w:t>Thus, the DFA is simple, cyclic, and deterministic.</w:t>
-      </w:r>
+          <w:lang w:val="en-US"/>
+        </w:rPr>
+      </w:pPr>
     </w:p>
     <w:p>
       <w:pPr>
         <w:jc w:val="both"/>
         <w:rPr>
           <w:rFonts w:ascii="Century Gothic" w:hAnsi="Century Gothic" w:cstheme="majorHAnsi"/>
+          <w:b/>
+          <w:bCs/>
           <w:sz w:val="32"/>
           <w:szCs w:val="32"/>
-          <w:lang w:val="en-US"/>
-        </w:rPr>
-      </w:pPr>
-    </w:p>
-    <w:p>
-      <w:pPr>
-        <w:jc w:val="both"/>
+        </w:rPr>
+      </w:pPr>
+      <w:r>
         <w:rPr>
           <w:rFonts w:ascii="Century Gothic" w:hAnsi="Century Gothic" w:cstheme="majorHAnsi"/>
           <w:b/>
@@ -628,155 +652,176 @@
           <w:sz w:val="32"/>
           <w:szCs w:val="32"/>
         </w:rPr>
-      </w:pPr>
-      <w:r>
+        <w:t>Regular Expression (RE):</w:t>
+      </w:r>
+    </w:p>
+    <w:p>
+      <w:pPr>
+        <w:jc w:val="both"/>
+        <w:rPr>
+          <w:rFonts w:asciiTheme="majorHAnsi" w:hAnsiTheme="majorHAnsi" w:cstheme="majorHAnsi"/>
+          <w:sz w:val="28"/>
+          <w:szCs w:val="28"/>
+          <w:lang w:val="en-US"/>
+        </w:rPr>
+      </w:pPr>
+      <w:r>
+        <w:rPr>
+          <w:rFonts w:asciiTheme="majorHAnsi" w:hAnsiTheme="majorHAnsi" w:cstheme="majorHAnsi"/>
+          <w:sz w:val="28"/>
+          <w:szCs w:val="28"/>
+          <w:lang w:val="en-US"/>
+        </w:rPr>
+        <w:t>T</w:t>
+      </w:r>
+      <w:r>
+        <w:rPr>
+          <w:rFonts w:asciiTheme="majorHAnsi" w:hAnsiTheme="majorHAnsi" w:cstheme="majorHAnsi"/>
+          <w:sz w:val="28"/>
+          <w:szCs w:val="28"/>
+        </w:rPr>
+        <w:t>he RE can be modeled as:</w:t>
+      </w:r>
+    </w:p>
+    <w:p>
+      <w:pPr>
+        <w:jc w:val="both"/>
+        <w:rPr>
+          <w:rFonts w:asciiTheme="majorHAnsi" w:hAnsiTheme="majorHAnsi" w:cstheme="majorHAnsi"/>
+          <w:sz w:val="28"/>
+          <w:szCs w:val="28"/>
+          <w:lang w:val="en-US"/>
+        </w:rPr>
+      </w:pPr>
+      <w:r>
+        <w:rPr>
+          <w:rFonts w:asciiTheme="majorHAnsi" w:hAnsiTheme="majorHAnsi" w:cstheme="majorHAnsi"/>
+          <w:b/>
+          <w:bCs/>
+          <w:sz w:val="28"/>
+          <w:szCs w:val="28"/>
+          <w:lang w:val="en-US"/>
+        </w:rPr>
+        <w:t>(</w:t>
+      </w:r>
+      <w:r>
+        <w:rPr>
+          <w:rFonts w:asciiTheme="majorHAnsi" w:hAnsiTheme="majorHAnsi" w:cstheme="majorHAnsi"/>
+          <w:sz w:val="28"/>
+          <w:szCs w:val="28"/>
+          <w:lang w:val="en-US"/>
+        </w:rPr>
+        <w:t xml:space="preserve">Red </w:t>
+      </w:r>
+      <w:proofErr w:type="gramStart"/>
+      <w:r>
+        <w:rPr>
+          <w:rFonts w:asciiTheme="majorHAnsi" w:hAnsiTheme="majorHAnsi" w:cstheme="majorHAnsi"/>
+          <w:sz w:val="28"/>
+          <w:szCs w:val="28"/>
+          <w:lang w:val="en-US"/>
+        </w:rPr>
+        <w:t>TimerExpired</w:t>
+      </w:r>
+      <w:r>
+        <w:rPr>
+          <w:rFonts w:asciiTheme="majorHAnsi" w:hAnsiTheme="majorHAnsi" w:cstheme="majorHAnsi"/>
+          <w:b/>
+          <w:bCs/>
+          <w:sz w:val="28"/>
+          <w:szCs w:val="28"/>
+          <w:lang w:val="en-US"/>
+        </w:rPr>
+        <w:t>)(</w:t>
+      </w:r>
+      <w:proofErr w:type="gramEnd"/>
+      <w:r>
+        <w:rPr>
+          <w:rFonts w:asciiTheme="majorHAnsi" w:hAnsiTheme="majorHAnsi" w:cstheme="majorHAnsi"/>
+          <w:sz w:val="28"/>
+          <w:szCs w:val="28"/>
+          <w:lang w:val="en-US"/>
+        </w:rPr>
+        <w:t xml:space="preserve">Green </w:t>
+      </w:r>
+      <w:proofErr w:type="gramStart"/>
+      <w:r>
+        <w:rPr>
+          <w:rFonts w:asciiTheme="majorHAnsi" w:hAnsiTheme="majorHAnsi" w:cstheme="majorHAnsi"/>
+          <w:sz w:val="28"/>
+          <w:szCs w:val="28"/>
+          <w:lang w:val="en-US"/>
+        </w:rPr>
+        <w:t>TimerExpired</w:t>
+      </w:r>
+      <w:r>
+        <w:rPr>
+          <w:rFonts w:asciiTheme="majorHAnsi" w:hAnsiTheme="majorHAnsi" w:cstheme="majorHAnsi"/>
+          <w:b/>
+          <w:bCs/>
+          <w:sz w:val="28"/>
+          <w:szCs w:val="28"/>
+          <w:lang w:val="en-US"/>
+        </w:rPr>
+        <w:t>)(</w:t>
+      </w:r>
+      <w:proofErr w:type="gramEnd"/>
+      <w:r>
+        <w:rPr>
+          <w:rFonts w:asciiTheme="majorHAnsi" w:hAnsiTheme="majorHAnsi" w:cstheme="majorHAnsi"/>
+          <w:sz w:val="28"/>
+          <w:szCs w:val="28"/>
+          <w:lang w:val="en-US"/>
+        </w:rPr>
+        <w:t xml:space="preserve">Yellow </w:t>
+      </w:r>
+      <w:proofErr w:type="gramStart"/>
+      <w:r>
+        <w:rPr>
+          <w:rFonts w:asciiTheme="majorHAnsi" w:hAnsiTheme="majorHAnsi" w:cstheme="majorHAnsi"/>
+          <w:sz w:val="28"/>
+          <w:szCs w:val="28"/>
+          <w:lang w:val="en-US"/>
+        </w:rPr>
+        <w:t>TimerExpired</w:t>
+      </w:r>
+      <w:r>
+        <w:rPr>
+          <w:rFonts w:asciiTheme="majorHAnsi" w:hAnsiTheme="majorHAnsi" w:cstheme="majorHAnsi"/>
+          <w:b/>
+          <w:bCs/>
+          <w:sz w:val="28"/>
+          <w:szCs w:val="28"/>
+          <w:lang w:val="en-US"/>
+        </w:rPr>
+        <w:t>)*</w:t>
+      </w:r>
+      <w:proofErr w:type="gramEnd"/>
+    </w:p>
+    <w:p>
+      <w:pPr>
+        <w:jc w:val="both"/>
+        <w:rPr>
+          <w:rFonts w:asciiTheme="majorHAnsi" w:hAnsiTheme="majorHAnsi" w:cstheme="majorHAnsi"/>
+          <w:sz w:val="28"/>
+          <w:szCs w:val="28"/>
+          <w:lang w:val="en-US"/>
+        </w:rPr>
+      </w:pPr>
+    </w:p>
+    <w:p>
+      <w:pPr>
+        <w:jc w:val="both"/>
         <w:rPr>
           <w:rFonts w:ascii="Century Gothic" w:hAnsi="Century Gothic" w:cstheme="majorHAnsi"/>
           <w:b/>
           <w:bCs/>
           <w:sz w:val="32"/>
           <w:szCs w:val="32"/>
-        </w:rPr>
-        <w:t>Regular Expression (RE):</w:t>
-      </w:r>
-    </w:p>
-    <w:p>
-      <w:pPr>
-        <w:jc w:val="both"/>
-        <w:rPr>
-          <w:rFonts w:asciiTheme="majorHAnsi" w:hAnsiTheme="majorHAnsi" w:cstheme="majorHAnsi"/>
-          <w:sz w:val="28"/>
-          <w:szCs w:val="28"/>
-          <w:lang w:val="en-US"/>
-        </w:rPr>
-      </w:pPr>
-      <w:r>
-        <w:rPr>
-          <w:rFonts w:asciiTheme="majorHAnsi" w:hAnsiTheme="majorHAnsi" w:cstheme="majorHAnsi"/>
-          <w:sz w:val="28"/>
-          <w:szCs w:val="28"/>
-        </w:rPr>
-        <w:t>Since the behavior is cyclic and predictable, the RE can be modeled as:</w:t>
-      </w:r>
-    </w:p>
-    <w:p>
-      <w:pPr>
-        <w:jc w:val="both"/>
-        <w:rPr>
-          <w:rFonts w:asciiTheme="majorHAnsi" w:hAnsiTheme="majorHAnsi" w:cstheme="majorHAnsi"/>
-          <w:sz w:val="28"/>
-          <w:szCs w:val="28"/>
-          <w:lang w:val="en-US"/>
-        </w:rPr>
-      </w:pPr>
-      <w:r>
-        <w:rPr>
-          <w:rFonts w:asciiTheme="majorHAnsi" w:hAnsiTheme="majorHAnsi" w:cstheme="majorHAnsi"/>
-          <w:sz w:val="28"/>
-          <w:szCs w:val="28"/>
-          <w:lang w:val="en-US"/>
-        </w:rPr>
-        <w:t xml:space="preserve">(Red </w:t>
-      </w:r>
-      <w:proofErr w:type="spellStart"/>
-      <w:proofErr w:type="gramStart"/>
-      <w:r>
-        <w:rPr>
-          <w:rFonts w:asciiTheme="majorHAnsi" w:hAnsiTheme="majorHAnsi" w:cstheme="majorHAnsi"/>
-          <w:sz w:val="28"/>
-          <w:szCs w:val="28"/>
-          <w:lang w:val="en-US"/>
-        </w:rPr>
-        <w:t>TimerExpired</w:t>
-      </w:r>
-      <w:proofErr w:type="spellEnd"/>
-      <w:r>
-        <w:rPr>
-          <w:rFonts w:asciiTheme="majorHAnsi" w:hAnsiTheme="majorHAnsi" w:cstheme="majorHAnsi"/>
-          <w:sz w:val="28"/>
-          <w:szCs w:val="28"/>
-          <w:lang w:val="en-US"/>
-        </w:rPr>
-        <w:t>)(</w:t>
-      </w:r>
-      <w:proofErr w:type="gramEnd"/>
-      <w:r>
-        <w:rPr>
-          <w:rFonts w:asciiTheme="majorHAnsi" w:hAnsiTheme="majorHAnsi" w:cstheme="majorHAnsi"/>
-          <w:sz w:val="28"/>
-          <w:szCs w:val="28"/>
-          <w:lang w:val="en-US"/>
-        </w:rPr>
-        <w:t xml:space="preserve">Green </w:t>
-      </w:r>
-      <w:proofErr w:type="spellStart"/>
-      <w:proofErr w:type="gramStart"/>
-      <w:r>
-        <w:rPr>
-          <w:rFonts w:asciiTheme="majorHAnsi" w:hAnsiTheme="majorHAnsi" w:cstheme="majorHAnsi"/>
-          <w:sz w:val="28"/>
-          <w:szCs w:val="28"/>
-          <w:lang w:val="en-US"/>
-        </w:rPr>
-        <w:t>TimerExpired</w:t>
-      </w:r>
-      <w:proofErr w:type="spellEnd"/>
-      <w:r>
-        <w:rPr>
-          <w:rFonts w:asciiTheme="majorHAnsi" w:hAnsiTheme="majorHAnsi" w:cstheme="majorHAnsi"/>
-          <w:sz w:val="28"/>
-          <w:szCs w:val="28"/>
-          <w:lang w:val="en-US"/>
-        </w:rPr>
-        <w:t>)(</w:t>
-      </w:r>
-      <w:proofErr w:type="gramEnd"/>
-      <w:r>
-        <w:rPr>
-          <w:rFonts w:asciiTheme="majorHAnsi" w:hAnsiTheme="majorHAnsi" w:cstheme="majorHAnsi"/>
-          <w:sz w:val="28"/>
-          <w:szCs w:val="28"/>
-          <w:lang w:val="en-US"/>
-        </w:rPr>
-        <w:t xml:space="preserve">Yellow </w:t>
-      </w:r>
-      <w:proofErr w:type="spellStart"/>
-      <w:proofErr w:type="gramStart"/>
-      <w:r>
-        <w:rPr>
-          <w:rFonts w:asciiTheme="majorHAnsi" w:hAnsiTheme="majorHAnsi" w:cstheme="majorHAnsi"/>
-          <w:sz w:val="28"/>
-          <w:szCs w:val="28"/>
-          <w:lang w:val="en-US"/>
-        </w:rPr>
-        <w:t>TimerExpired</w:t>
-      </w:r>
-      <w:proofErr w:type="spellEnd"/>
-      <w:r>
-        <w:rPr>
-          <w:rFonts w:asciiTheme="majorHAnsi" w:hAnsiTheme="majorHAnsi" w:cstheme="majorHAnsi"/>
-          <w:sz w:val="28"/>
-          <w:szCs w:val="28"/>
-          <w:lang w:val="en-US"/>
-        </w:rPr>
-        <w:t>)*</w:t>
-      </w:r>
-      <w:proofErr w:type="gramEnd"/>
-    </w:p>
-    <w:p>
-      <w:pPr>
-        <w:jc w:val="both"/>
-        <w:rPr>
-          <w:rFonts w:asciiTheme="majorHAnsi" w:hAnsiTheme="majorHAnsi" w:cstheme="majorHAnsi"/>
-          <w:sz w:val="28"/>
-          <w:szCs w:val="28"/>
-          <w:lang w:val="en-US"/>
-        </w:rPr>
-      </w:pPr>
-    </w:p>
-    <w:p>
-      <w:pPr>
-        <w:jc w:val="both"/>
+          <w:lang w:val="en-US"/>
+        </w:rPr>
+      </w:pPr>
+      <w:r>
         <w:rPr>
           <w:rFonts w:ascii="Century Gothic" w:hAnsi="Century Gothic" w:cstheme="majorHAnsi"/>
           <w:b/>
@@ -785,7 +830,8 @@
           <w:szCs w:val="32"/>
           <w:lang w:val="en-US"/>
         </w:rPr>
-      </w:pPr>
+        <w:t>Transition Graph</w:t>
+      </w:r>
       <w:r>
         <w:rPr>
           <w:rFonts w:ascii="Century Gothic" w:hAnsi="Century Gothic" w:cstheme="majorHAnsi"/>
@@ -795,9 +841,8 @@
           <w:szCs w:val="32"/>
           <w:lang w:val="en-US"/>
         </w:rPr>
-        <w:t xml:space="preserve">Transition </w:t>
-      </w:r>
-      <w:proofErr w:type="gramStart"/>
+        <w:t xml:space="preserve"> </w:t>
+      </w:r>
       <w:r>
         <w:rPr>
           <w:rFonts w:ascii="Century Gothic" w:hAnsi="Century Gothic" w:cstheme="majorHAnsi"/>
@@ -807,33 +852,8 @@
           <w:szCs w:val="32"/>
           <w:lang w:val="en-US"/>
         </w:rPr>
-        <w:t>Graph(</w:t>
-      </w:r>
-      <w:proofErr w:type="gramEnd"/>
-      <w:r>
-        <w:rPr>
-          <w:rFonts w:ascii="Century Gothic" w:hAnsi="Century Gothic" w:cstheme="majorHAnsi"/>
-          <w:b/>
-          <w:bCs/>
-          <w:sz w:val="32"/>
-          <w:szCs w:val="32"/>
-          <w:lang w:val="en-US"/>
-        </w:rPr>
-        <w:t>TG):</w:t>
-      </w:r>
-    </w:p>
-    <w:p>
-      <w:pPr>
-        <w:jc w:val="both"/>
-        <w:rPr>
-          <w:rFonts w:ascii="Century Gothic" w:hAnsi="Century Gothic" w:cstheme="majorHAnsi"/>
-          <w:b/>
-          <w:bCs/>
-          <w:sz w:val="32"/>
-          <w:szCs w:val="32"/>
-          <w:lang w:val="en-US"/>
-        </w:rPr>
-      </w:pPr>
+        <w:t>(TG):</w:t>
+      </w:r>
     </w:p>
     <w:p>
       <w:pPr>
@@ -858,8 +878,8 @@
           <w:lang w:val="en-US"/>
         </w:rPr>
         <w:drawing>
-          <wp:inline distT="0" distB="0" distL="0" distR="0" wp14:anchorId="4CF7EF59" wp14:editId="05B9DD80">
-            <wp:extent cx="4858349" cy="2343150"/>
+          <wp:inline distT="0" distB="0" distL="0" distR="0" wp14:anchorId="4CF7EF59" wp14:editId="4D5BB581">
+            <wp:extent cx="4324350" cy="2085606"/>
             <wp:effectExtent l="0" t="0" r="0" b="0"/>
             <wp:docPr id="911657216" name="Picture 7"/>
             <wp:cNvGraphicFramePr>
@@ -880,7 +900,7 @@
                   <pic:spPr bwMode="auto">
                     <a:xfrm>
                       <a:off x="0" y="0"/>
-                      <a:ext cx="4867334" cy="2347483"/>
+                      <a:ext cx="4348471" cy="2097239"/>
                     </a:xfrm>
                     <a:prstGeom prst="rect">
                       <a:avLst/>
@@ -931,7 +951,7 @@
           <w:sz w:val="32"/>
           <w:szCs w:val="32"/>
         </w:rPr>
-        <w:t>DFA Diagram (text version):</w:t>
+        <w:t>DFA Diagram:</w:t>
       </w:r>
     </w:p>
     <w:p>
@@ -1019,6 +1039,7 @@
           <w:sz w:val="28"/>
           <w:szCs w:val="28"/>
         </w:rPr>
+        <w:lastRenderedPageBreak/>
         <w:t>Start State</w:t>
       </w:r>
       <w:r>
@@ -1172,6 +1193,79 @@
     </w:p>
     <w:p>
       <w:pPr>
+        <w:jc w:val="center"/>
+        <w:rPr>
+          <w:rFonts w:asciiTheme="majorHAnsi" w:hAnsiTheme="majorHAnsi" w:cstheme="majorHAnsi"/>
+          <w:sz w:val="28"/>
+          <w:szCs w:val="28"/>
+          <w:lang w:val="en-US"/>
+        </w:rPr>
+      </w:pPr>
+      <w:r>
+        <w:rPr>
+          <w:rFonts w:asciiTheme="majorHAnsi" w:hAnsiTheme="majorHAnsi" w:cstheme="majorHAnsi"/>
+          <w:noProof/>
+          <w:sz w:val="28"/>
+          <w:szCs w:val="28"/>
+        </w:rPr>
+        <w:drawing>
+          <wp:inline distT="0" distB="0" distL="0" distR="0" wp14:anchorId="3B024020" wp14:editId="2A6311CA">
+            <wp:extent cx="3429000" cy="1602438"/>
+            <wp:effectExtent l="0" t="0" r="0" b="0"/>
+            <wp:docPr id="1730709852" name="Picture 1"/>
+            <wp:cNvGraphicFramePr>
+              <a:graphicFrameLocks xmlns:a="http://schemas.openxmlformats.org/drawingml/2006/main" noChangeAspect="1"/>
+            </wp:cNvGraphicFramePr>
+            <a:graphic xmlns:a="http://schemas.openxmlformats.org/drawingml/2006/main">
+              <a:graphicData uri="http://schemas.openxmlformats.org/drawingml/2006/picture">
+                <pic:pic xmlns:pic="http://schemas.openxmlformats.org/drawingml/2006/picture">
+                  <pic:nvPicPr>
+                    <pic:cNvPr id="1730709852" name="Picture 1730709852"/>
+                    <pic:cNvPicPr/>
+                  </pic:nvPicPr>
+                  <pic:blipFill rotWithShape="1">
+                    <a:blip r:embed="rId7"/>
+                    <a:srcRect t="18881" r="5448" b="14837"/>
+                    <a:stretch/>
+                  </pic:blipFill>
+                  <pic:spPr bwMode="auto">
+                    <a:xfrm>
+                      <a:off x="0" y="0"/>
+                      <a:ext cx="3452374" cy="1613361"/>
+                    </a:xfrm>
+                    <a:prstGeom prst="rect">
+                      <a:avLst/>
+                    </a:prstGeom>
+                    <a:ln>
+                      <a:noFill/>
+                    </a:ln>
+                    <a:extLst>
+                      <a:ext uri="{53640926-AAD7-44D8-BBD7-CCE9431645EC}">
+                        <a14:shadowObscured xmlns:a14="http://schemas.microsoft.com/office/drawing/2010/main"/>
+                      </a:ext>
+                    </a:extLst>
+                  </pic:spPr>
+                </pic:pic>
+              </a:graphicData>
+            </a:graphic>
+          </wp:inline>
+        </w:drawing>
+      </w:r>
+    </w:p>
+    <w:p>
+      <w:pPr>
+        <w:jc w:val="center"/>
+        <w:rPr>
+          <w:rFonts w:asciiTheme="majorHAnsi" w:hAnsiTheme="majorHAnsi" w:cstheme="majorHAnsi"/>
+          <w:sz w:val="28"/>
+          <w:szCs w:val="28"/>
+          <w:lang w:val="en-US"/>
+        </w:rPr>
+      </w:pPr>
+    </w:p>
+    <w:p>
+      <w:pPr>
+        <w:ind w:firstLine="720"/>
         <w:jc w:val="both"/>
         <w:rPr>
           <w:rFonts w:ascii="Century Gothic" w:hAnsi="Century Gothic" w:cstheme="majorHAnsi"/>
@@ -1217,9 +1311,9 @@
           <w:lang w:val="en-US"/>
         </w:rPr>
         <w:drawing>
-          <wp:inline distT="0" distB="0" distL="0" distR="0" wp14:anchorId="32EF5CE7" wp14:editId="6593CD0D">
-            <wp:extent cx="3368579" cy="4124325"/>
-            <wp:effectExtent l="0" t="0" r="3810" b="0"/>
+          <wp:inline distT="0" distB="0" distL="0" distR="0" wp14:anchorId="32EF5CE7" wp14:editId="5530D7BF">
+            <wp:extent cx="3238500" cy="3846383"/>
+            <wp:effectExtent l="0" t="0" r="0" b="1905"/>
             <wp:docPr id="1381984161" name="Picture 5"/>
             <wp:cNvGraphicFramePr>
               <a:graphicFrameLocks xmlns:a="http://schemas.openxmlformats.org/drawingml/2006/main" noChangeAspect="1"/>
@@ -1231,8 +1325,87 @@
                     <pic:cNvPr id="1381984161" name="Picture 1381984161"/>
                     <pic:cNvPicPr/>
                   </pic:nvPicPr>
+                  <pic:blipFill rotWithShape="1">
+                    <a:blip r:embed="rId8" cstate="print">
+                      <a:extLst>
+                        <a:ext uri="{28A0092B-C50C-407E-A947-70E740481C1C}">
+                          <a14:useLocalDpi xmlns:a14="http://schemas.microsoft.com/office/drawing/2010/main" val="0"/>
+                        </a:ext>
+                      </a:extLst>
+                    </a:blip>
+                    <a:srcRect l="4491" t="5625" r="4491" b="6082"/>
+                    <a:stretch/>
+                  </pic:blipFill>
+                  <pic:spPr bwMode="auto">
+                    <a:xfrm>
+                      <a:off x="0" y="0"/>
+                      <a:ext cx="3289865" cy="3907390"/>
+                    </a:xfrm>
+                    <a:prstGeom prst="rect">
+                      <a:avLst/>
+                    </a:prstGeom>
+                    <a:ln>
+                      <a:noFill/>
+                    </a:ln>
+                    <a:extLst>
+                      <a:ext uri="{53640926-AAD7-44D8-BBD7-CCE9431645EC}">
+                        <a14:shadowObscured xmlns:a14="http://schemas.microsoft.com/office/drawing/2010/main"/>
+                      </a:ext>
+                    </a:extLst>
+                  </pic:spPr>
+                </pic:pic>
+              </a:graphicData>
+            </a:graphic>
+          </wp:inline>
+        </w:drawing>
+      </w:r>
+    </w:p>
+    <w:p>
+      <w:pPr>
+        <w:jc w:val="both"/>
+        <w:rPr>
+          <w:rFonts w:asciiTheme="majorHAnsi" w:hAnsiTheme="majorHAnsi" w:cstheme="majorHAnsi"/>
+          <w:sz w:val="28"/>
+          <w:szCs w:val="28"/>
+          <w:lang w:val="en-US"/>
+        </w:rPr>
+      </w:pPr>
+    </w:p>
+    <w:p>
+      <w:pPr>
+        <w:jc w:val="center"/>
+        <w:rPr>
+          <w:rFonts w:asciiTheme="majorHAnsi" w:hAnsiTheme="majorHAnsi" w:cstheme="majorHAnsi"/>
+          <w:sz w:val="28"/>
+          <w:szCs w:val="28"/>
+          <w:lang w:val="en-US"/>
+        </w:rPr>
+      </w:pPr>
+      <w:r>
+        <w:rPr>
+          <w:rFonts w:asciiTheme="majorHAnsi" w:hAnsiTheme="majorHAnsi" w:cstheme="majorHAnsi"/>
+          <w:noProof/>
+          <w:sz w:val="28"/>
+          <w:szCs w:val="28"/>
+          <w:lang w:val="en-US"/>
+        </w:rPr>
+        <w:drawing>
+          <wp:inline distT="0" distB="0" distL="0" distR="0" wp14:anchorId="6C3954FB" wp14:editId="55555244">
+            <wp:extent cx="4076700" cy="5389232"/>
+            <wp:effectExtent l="0" t="0" r="0" b="2540"/>
+            <wp:docPr id="771290212" name="Picture 6"/>
+            <wp:cNvGraphicFramePr>
+              <a:graphicFrameLocks xmlns:a="http://schemas.openxmlformats.org/drawingml/2006/main" noChangeAspect="1"/>
+            </wp:cNvGraphicFramePr>
+            <a:graphic xmlns:a="http://schemas.openxmlformats.org/drawingml/2006/main">
+              <a:graphicData uri="http://schemas.openxmlformats.org/drawingml/2006/picture">
+                <pic:pic xmlns:pic="http://schemas.openxmlformats.org/drawingml/2006/picture">
+                  <pic:nvPicPr>
+                    <pic:cNvPr id="771290212" name="Picture 771290212"/>
+                    <pic:cNvPicPr/>
+                  </pic:nvPicPr>
                   <pic:blipFill>
-                    <a:blip r:embed="rId7" cstate="print">
+                    <a:blip r:embed="rId9" cstate="print">
                       <a:extLst>
                         <a:ext uri="{28A0092B-C50C-407E-A947-70E740481C1C}">
                           <a14:useLocalDpi xmlns:a14="http://schemas.microsoft.com/office/drawing/2010/main" val="0"/>
@@ -1246,80 +1419,7 @@
                   <pic:spPr>
                     <a:xfrm>
                       <a:off x="0" y="0"/>
-                      <a:ext cx="3392531" cy="4153650"/>
-                    </a:xfrm>
-                    <a:prstGeom prst="rect">
-                      <a:avLst/>
-                    </a:prstGeom>
-                  </pic:spPr>
-                </pic:pic>
-              </a:graphicData>
-            </a:graphic>
-          </wp:inline>
-        </w:drawing>
-      </w:r>
-    </w:p>
-    <w:p>
-      <w:pPr>
-        <w:jc w:val="both"/>
-        <w:rPr>
-          <w:rFonts w:asciiTheme="majorHAnsi" w:hAnsiTheme="majorHAnsi" w:cstheme="majorHAnsi"/>
-          <w:sz w:val="28"/>
-          <w:szCs w:val="28"/>
-          <w:lang w:val="en-US"/>
-        </w:rPr>
-      </w:pPr>
-    </w:p>
-    <w:p>
-      <w:pPr>
-        <w:jc w:val="center"/>
-        <w:rPr>
-          <w:rFonts w:asciiTheme="majorHAnsi" w:hAnsiTheme="majorHAnsi" w:cstheme="majorHAnsi"/>
-          <w:sz w:val="28"/>
-          <w:szCs w:val="28"/>
-          <w:lang w:val="en-US"/>
-        </w:rPr>
-      </w:pPr>
-      <w:r>
-        <w:rPr>
-          <w:rFonts w:asciiTheme="majorHAnsi" w:hAnsiTheme="majorHAnsi" w:cstheme="majorHAnsi"/>
-          <w:noProof/>
-          <w:sz w:val="28"/>
-          <w:szCs w:val="28"/>
-          <w:lang w:val="en-US"/>
-        </w:rPr>
-        <w:lastRenderedPageBreak/>
-        <w:drawing>
-          <wp:inline distT="0" distB="0" distL="0" distR="0" wp14:anchorId="6C3954FB" wp14:editId="753BE96A">
-            <wp:extent cx="3438525" cy="4545591"/>
-            <wp:effectExtent l="0" t="0" r="0" b="7620"/>
-            <wp:docPr id="771290212" name="Picture 6"/>
-            <wp:cNvGraphicFramePr>
-              <a:graphicFrameLocks xmlns:a="http://schemas.openxmlformats.org/drawingml/2006/main" noChangeAspect="1"/>
-            </wp:cNvGraphicFramePr>
-            <a:graphic xmlns:a="http://schemas.openxmlformats.org/drawingml/2006/main">
-              <a:graphicData uri="http://schemas.openxmlformats.org/drawingml/2006/picture">
-                <pic:pic xmlns:pic="http://schemas.openxmlformats.org/drawingml/2006/picture">
-                  <pic:nvPicPr>
-                    <pic:cNvPr id="771290212" name="Picture 771290212"/>
-                    <pic:cNvPicPr/>
-                  </pic:nvPicPr>
-                  <pic:blipFill>
-                    <a:blip r:embed="rId8" cstate="print">
-                      <a:extLst>
-                        <a:ext uri="{28A0092B-C50C-407E-A947-70E740481C1C}">
-                          <a14:useLocalDpi xmlns:a14="http://schemas.microsoft.com/office/drawing/2010/main" val="0"/>
-                        </a:ext>
-                      </a:extLst>
-                    </a:blip>
-                    <a:stretch>
-                      <a:fillRect/>
-                    </a:stretch>
-                  </pic:blipFill>
-                  <pic:spPr>
-                    <a:xfrm>
-                      <a:off x="0" y="0"/>
-                      <a:ext cx="3456593" cy="4569476"/>
+                      <a:ext cx="4105078" cy="5426746"/>
                     </a:xfrm>
                     <a:prstGeom prst="rect">
                       <a:avLst/>
@@ -3026,6 +3126,7 @@
   <w:style w:type="character" w:default="1" w:styleId="DefaultParagraphFont">
     <w:name w:val="Default Paragraph Font"/>
     <w:uiPriority w:val="1"/>
+    <w:semiHidden/>
     <w:unhideWhenUsed/>
   </w:style>
   <w:style w:type="table" w:default="1" w:styleId="TableNormal">

</xml_diff>